<commit_message>
local setup is now working perfectly 1.Node server is running 2. MySQL connection is successful 3. our test route / is returning the current database time(This JSON response confirms everything is working locally:)
</commit_message>
<xml_diff>
--- a/CICD/continuous integration (CI) phase.docx
+++ b/CICD/continuous integration (CI) phase.docx
@@ -14,6 +14,83 @@
       </w:hyperlink>
     </w:p>
     <w:p/>
+    <w:p>
+      <w:hyperlink r:id="rId6" w:history="1">
+        <w:r>
+          <w:rPr>
+            <w:rStyle w:val="Hyperlink"/>
+          </w:rPr>
+          <w:t>https://app.planetscale.com/muhsina-akter2/import</w:t>
+        </w:r>
+      </w:hyperlink>
+    </w:p>
+    <w:p/>
+    <w:p>
+      <w:proofErr w:type="gramStart"/>
+      <w:r>
+        <w:t>hostname :</w:t>
+      </w:r>
+      <w:proofErr w:type="gramEnd"/>
+      <w:r>
+        <w:t xml:space="preserve"> </w:t>
+      </w:r>
+      <w:proofErr w:type="spellStart"/>
+      <w:r>
+        <w:t>schoolmanagement</w:t>
+      </w:r>
+      <w:proofErr w:type="spellEnd"/>
+    </w:p>
+    <w:p>
+      <w:proofErr w:type="gramStart"/>
+      <w:r>
+        <w:t>username  :</w:t>
+      </w:r>
+      <w:proofErr w:type="gramEnd"/>
+      <w:r>
+        <w:t xml:space="preserve"> </w:t>
+      </w:r>
+      <w:proofErr w:type="spellStart"/>
+      <w:r>
+        <w:t>muhsina</w:t>
+      </w:r>
+      <w:proofErr w:type="spellEnd"/>
+    </w:p>
+    <w:p>
+      <w:r>
+        <w:t xml:space="preserve">database </w:t>
+      </w:r>
+      <w:proofErr w:type="gramStart"/>
+      <w:r>
+        <w:t>password :</w:t>
+      </w:r>
+      <w:proofErr w:type="gramEnd"/>
+      <w:r>
+        <w:t xml:space="preserve"> </w:t>
+      </w:r>
+      <w:r>
+        <w:t>01715022945_muhsina</w:t>
+      </w:r>
+    </w:p>
+    <w:p>
+      <w:r>
+        <w:t xml:space="preserve">database </w:t>
+      </w:r>
+      <w:proofErr w:type="gramStart"/>
+      <w:r>
+        <w:t>name :</w:t>
+      </w:r>
+      <w:proofErr w:type="gramEnd"/>
+      <w:r>
+        <w:t xml:space="preserve"> </w:t>
+      </w:r>
+      <w:proofErr w:type="spellStart"/>
+      <w:r>
+        <w:t>node_project_db</w:t>
+      </w:r>
+      <w:proofErr w:type="spellEnd"/>
+    </w:p>
+    <w:p/>
+    <w:p/>
     <w:p/>
     <w:p>
       <w:r>
@@ -86,7 +163,15 @@
         <w:t>✅</w:t>
       </w:r>
       <w:r>
-        <w:t xml:space="preserve"> Runs npm install</w:t>
+        <w:t xml:space="preserve"> Runs </w:t>
+      </w:r>
+      <w:proofErr w:type="spellStart"/>
+      <w:r>
+        <w:t>npm</w:t>
+      </w:r>
+      <w:proofErr w:type="spellEnd"/>
+      <w:r>
+        <w:t xml:space="preserve"> install</w:t>
       </w:r>
     </w:p>
     <w:p>
@@ -103,7 +188,15 @@
         <w:t>✅</w:t>
       </w:r>
       <w:r>
-        <w:t xml:space="preserve"> Runs npm run build</w:t>
+        <w:t xml:space="preserve"> Runs </w:t>
+      </w:r>
+      <w:proofErr w:type="spellStart"/>
+      <w:r>
+        <w:t>npm</w:t>
+      </w:r>
+      <w:proofErr w:type="spellEnd"/>
+      <w:r>
+        <w:t xml:space="preserve"> run build</w:t>
       </w:r>
     </w:p>
     <w:p>
@@ -263,6 +356,7 @@
                 <w:b/>
                 <w:bCs/>
               </w:rPr>
+              <w:lastRenderedPageBreak/>
               <w:t>Type of Project</w:t>
             </w:r>
           </w:p>
@@ -375,6 +469,7 @@
             <w:hideMark/>
           </w:tcPr>
           <w:p>
+            <w:proofErr w:type="spellStart"/>
             <w:r>
               <w:rPr>
                 <w:b/>
@@ -382,6 +477,7 @@
               </w:rPr>
               <w:t>Vercel</w:t>
             </w:r>
+            <w:proofErr w:type="spellEnd"/>
             <w:r>
               <w:t xml:space="preserve"> or </w:t>
             </w:r>
@@ -458,6 +554,7 @@
             <w:r>
               <w:t xml:space="preserve"> or </w:t>
             </w:r>
+            <w:proofErr w:type="spellStart"/>
             <w:r>
               <w:rPr>
                 <w:b/>
@@ -465,6 +562,7 @@
               </w:rPr>
               <w:t>Railway.app</w:t>
             </w:r>
+            <w:proofErr w:type="spellEnd"/>
           </w:p>
         </w:tc>
         <w:tc>
@@ -549,7 +647,7 @@
     <w:p>
       <w:r>
         <w:pict w14:anchorId="1BDD0BB1">
-          <v:rect id="_x0000_i1049" style="width:0;height:1.5pt" o:hralign="center" o:hrstd="t" o:hr="t" fillcolor="#a0a0a0" stroked="f"/>
+          <v:rect id="_x0000_i1025" style="width:0;height:1.5pt" o:hralign="center" o:hrstd="t" o:hr="t" fillcolor="#a0a0a0" stroked="f"/>
         </w:pict>
       </w:r>
     </w:p>
@@ -566,7 +664,6 @@
           <w:b/>
           <w:bCs/>
         </w:rPr>
-        <w:lastRenderedPageBreak/>
         <w:t>🧭</w:t>
       </w:r>
       <w:r>
@@ -683,6 +780,7 @@
       <w:r>
         <w:t xml:space="preserve">Select your </w:t>
       </w:r>
+      <w:proofErr w:type="spellStart"/>
       <w:r>
         <w:rPr>
           <w:b/>
@@ -690,6 +788,7 @@
         </w:rPr>
         <w:t>node_project</w:t>
       </w:r>
+      <w:proofErr w:type="spellEnd"/>
       <w:r>
         <w:t xml:space="preserve"> repo</w:t>
       </w:r>
@@ -720,7 +819,15 @@
         <w:t>Build Command:</w:t>
       </w:r>
       <w:r>
-        <w:t xml:space="preserve"> npm install</w:t>
+        <w:t xml:space="preserve"> </w:t>
+      </w:r>
+      <w:proofErr w:type="spellStart"/>
+      <w:r>
+        <w:t>npm</w:t>
+      </w:r>
+      <w:proofErr w:type="spellEnd"/>
+      <w:r>
+        <w:t xml:space="preserve"> install</w:t>
       </w:r>
     </w:p>
     <w:p>
@@ -738,7 +845,15 @@
         <w:t>Start Command:</w:t>
       </w:r>
       <w:r>
-        <w:t xml:space="preserve"> npm start</w:t>
+        <w:t xml:space="preserve"> </w:t>
+      </w:r>
+      <w:proofErr w:type="spellStart"/>
+      <w:r>
+        <w:t>npm</w:t>
+      </w:r>
+      <w:proofErr w:type="spellEnd"/>
+      <w:r>
+        <w:t xml:space="preserve"> start</w:t>
       </w:r>
     </w:p>
     <w:p>
@@ -767,7 +882,15 @@
         <w:t>✅</w:t>
       </w:r>
       <w:r>
-        <w:t xml:space="preserve"> Now every time you git push, Render will:</w:t>
+        <w:t xml:space="preserve"> Now every time </w:t>
+      </w:r>
+      <w:proofErr w:type="gramStart"/>
+      <w:r>
+        <w:t>you</w:t>
+      </w:r>
+      <w:proofErr w:type="gramEnd"/>
+      <w:r>
+        <w:t xml:space="preserve"> git push, Render will:</w:t>
       </w:r>
     </w:p>
     <w:p>
@@ -806,7 +929,7 @@
     <w:p>
       <w:r>
         <w:pict w14:anchorId="0A16576D">
-          <v:rect id="_x0000_i1050" style="width:0;height:1.5pt" o:hralign="center" o:hrstd="t" o:hr="t" fillcolor="#a0a0a0" stroked="f"/>
+          <v:rect id="_x0000_i1026" style="width:0;height:1.5pt" o:hralign="center" o:hrstd="t" o:hr="t" fillcolor="#a0a0a0" stroked="f"/>
         </w:pict>
       </w:r>
     </w:p>
@@ -837,8 +960,17 @@
           <w:b/>
           <w:bCs/>
         </w:rPr>
-        <w:t>Deploy frontend (React/Vue) to Vercel</w:t>
-      </w:r>
+        <w:t xml:space="preserve">Deploy frontend (React/Vue) to </w:t>
+      </w:r>
+      <w:proofErr w:type="spellStart"/>
+      <w:r>
+        <w:rPr>
+          <w:b/>
+          <w:bCs/>
+        </w:rPr>
+        <w:t>Vercel</w:t>
+      </w:r>
+      <w:proofErr w:type="spellEnd"/>
     </w:p>
     <w:p>
       <w:pPr>
@@ -868,6 +1000,7 @@
         </w:numPr>
       </w:pPr>
       <w:r>
+        <w:lastRenderedPageBreak/>
         <w:t>Log in with GitHub</w:t>
       </w:r>
     </w:p>
@@ -897,8 +1030,13 @@
         </w:numPr>
       </w:pPr>
       <w:r>
-        <w:t>Import node_project</w:t>
-      </w:r>
+        <w:t xml:space="preserve">Import </w:t>
+      </w:r>
+      <w:proofErr w:type="spellStart"/>
+      <w:r>
+        <w:t>node_project</w:t>
+      </w:r>
+      <w:proofErr w:type="spellEnd"/>
     </w:p>
     <w:p>
       <w:pPr>
@@ -908,7 +1046,15 @@
         </w:numPr>
       </w:pPr>
       <w:r>
-        <w:t>Build command: npm run build</w:t>
+        <w:t xml:space="preserve">Build command: </w:t>
+      </w:r>
+      <w:proofErr w:type="spellStart"/>
+      <w:r>
+        <w:t>npm</w:t>
+      </w:r>
+      <w:proofErr w:type="spellEnd"/>
+      <w:r>
+        <w:t xml:space="preserve"> run build</w:t>
       </w:r>
     </w:p>
     <w:p>
@@ -919,8 +1065,13 @@
         </w:numPr>
       </w:pPr>
       <w:r>
-        <w:t>Output directory: build or dist</w:t>
-      </w:r>
+        <w:t xml:space="preserve">Output directory: build or </w:t>
+      </w:r>
+      <w:proofErr w:type="spellStart"/>
+      <w:r>
+        <w:t>dist</w:t>
+      </w:r>
+      <w:proofErr w:type="spellEnd"/>
     </w:p>
     <w:p>
       <w:pPr>
@@ -948,13 +1099,21 @@
         <w:t>✅</w:t>
       </w:r>
       <w:r>
-        <w:t xml:space="preserve"> Every push to master → auto-deployed → live on Vercel domain.</w:t>
+        <w:t xml:space="preserve"> Every push to master → auto-deployed → live on </w:t>
+      </w:r>
+      <w:proofErr w:type="spellStart"/>
+      <w:r>
+        <w:t>Vercel</w:t>
+      </w:r>
+      <w:proofErr w:type="spellEnd"/>
+      <w:r>
+        <w:t xml:space="preserve"> domain.</w:t>
       </w:r>
     </w:p>
     <w:p>
       <w:r>
         <w:pict w14:anchorId="1624A713">
-          <v:rect id="_x0000_i1051" style="width:0;height:1.5pt" o:hralign="center" o:hrstd="t" o:hr="t" fillcolor="#a0a0a0" stroked="f"/>
+          <v:rect id="_x0000_i1027" style="width:0;height:1.5pt" o:hralign="center" o:hrstd="t" o:hr="t" fillcolor="#a0a0a0" stroked="f"/>
         </w:pict>
       </w:r>
     </w:p>
@@ -990,23 +1149,45 @@
     </w:p>
     <w:p>
       <w:r>
-        <w:lastRenderedPageBreak/>
         <w:t>If you just want to run your app locally for now:</w:t>
       </w:r>
     </w:p>
     <w:p>
       <w:r>
-        <w:t>cd /mnt/d/node_project</w:t>
-      </w:r>
-    </w:p>
-    <w:p>
-      <w:r>
-        <w:t>npm install</w:t>
-      </w:r>
-    </w:p>
-    <w:p>
-      <w:r>
-        <w:t>npm start</w:t>
+        <w:t>cd /</w:t>
+      </w:r>
+      <w:proofErr w:type="spellStart"/>
+      <w:r>
+        <w:t>mnt</w:t>
+      </w:r>
+      <w:proofErr w:type="spellEnd"/>
+      <w:r>
+        <w:t>/d/</w:t>
+      </w:r>
+      <w:proofErr w:type="spellStart"/>
+      <w:r>
+        <w:t>node_project</w:t>
+      </w:r>
+      <w:proofErr w:type="spellEnd"/>
+    </w:p>
+    <w:p>
+      <w:proofErr w:type="spellStart"/>
+      <w:r>
+        <w:t>npm</w:t>
+      </w:r>
+      <w:proofErr w:type="spellEnd"/>
+      <w:r>
+        <w:t xml:space="preserve"> install</w:t>
+      </w:r>
+    </w:p>
+    <w:p>
+      <w:proofErr w:type="spellStart"/>
+      <w:r>
+        <w:t>npm</w:t>
+      </w:r>
+      <w:proofErr w:type="spellEnd"/>
+      <w:r>
+        <w:t xml:space="preserve"> start</w:t>
       </w:r>
     </w:p>
     <w:p>
@@ -1025,7 +1206,7 @@
       <w:r>
         <w:t xml:space="preserve"> </w:t>
       </w:r>
-      <w:hyperlink r:id="rId6" w:tgtFrame="_new" w:history="1">
+      <w:hyperlink r:id="rId7" w:tgtFrame="_new" w:history="1">
         <w:r>
           <w:rPr>
             <w:rStyle w:val="Hyperlink"/>
@@ -1040,13 +1221,21 @@
     <w:p>
       <w:r>
         <w:pict w14:anchorId="172A3967">
-          <v:rect id="_x0000_i1052" style="width:0;height:1.5pt" o:hralign="center" o:hrstd="t" o:hr="t" fillcolor="#a0a0a0" stroked="f"/>
+          <v:rect id="_x0000_i1028" style="width:0;height:1.5pt" o:hralign="center" o:hrstd="t" o:hr="t" fillcolor="#a0a0a0" stroked="f"/>
         </w:pict>
       </w:r>
     </w:p>
     <w:p>
       <w:r>
-        <w:t xml:space="preserve">So right now your </w:t>
+        <w:t xml:space="preserve">So right </w:t>
+      </w:r>
+      <w:proofErr w:type="gramStart"/>
+      <w:r>
+        <w:t>now</w:t>
+      </w:r>
+      <w:proofErr w:type="gramEnd"/>
+      <w:r>
+        <w:t xml:space="preserve"> your </w:t>
       </w:r>
       <w:r>
         <w:rPr>
@@ -1117,12 +1306,21 @@
       <w:r>
         <w:t xml:space="preserve"> set up </w:t>
       </w:r>
-      <w:r>
-        <w:rPr>
-          <w:b/>
-          <w:bCs/>
-        </w:rPr>
-        <w:t>Vercel deployment (for frontend build)</w:t>
+      <w:proofErr w:type="spellStart"/>
+      <w:r>
+        <w:rPr>
+          <w:b/>
+          <w:bCs/>
+        </w:rPr>
+        <w:t>Vercel</w:t>
+      </w:r>
+      <w:proofErr w:type="spellEnd"/>
+      <w:r>
+        <w:rPr>
+          <w:b/>
+          <w:bCs/>
+        </w:rPr>
+        <w:t xml:space="preserve"> deployment (for frontend build)</w:t>
       </w:r>
       <w:r>
         <w:t>?</w:t>
@@ -1172,7 +1370,7 @@
       </w:r>
     </w:p>
     <w:p>
-      <w:hyperlink r:id="rId7" w:history="1">
+      <w:hyperlink r:id="rId8" w:history="1">
         <w:r>
           <w:rPr>
             <w:rStyle w:val="Hyperlink"/>
@@ -1198,7 +1396,7 @@
       </w:r>
     </w:p>
     <w:p>
-      <w:hyperlink r:id="rId8" w:history="1">
+      <w:hyperlink r:id="rId9" w:history="1">
         <w:r>
           <w:rPr>
             <w:rStyle w:val="Hyperlink"/>
@@ -1214,14 +1412,24 @@
     </w:p>
     <w:p>
       <w:r>
-        <w:t>?44.5a$W#w_&amp;#Rc</w:t>
-      </w:r>
+        <w:t>?44.5a$W#w_&amp;#</w:t>
+      </w:r>
+      <w:proofErr w:type="spellStart"/>
+      <w:r>
+        <w:t>Rc</w:t>
+      </w:r>
+      <w:proofErr w:type="spellEnd"/>
     </w:p>
     <w:p/>
     <w:p>
       <w:r>
-        <w:t>?44.5a$W#w_&amp;#Rc</w:t>
-      </w:r>
+        <w:t>?44.5a$W#w_&amp;#</w:t>
+      </w:r>
+      <w:proofErr w:type="spellStart"/>
+      <w:r>
+        <w:t>Rc</w:t>
+      </w:r>
+      <w:proofErr w:type="spellEnd"/>
     </w:p>
     <w:p/>
     <w:p/>
@@ -1240,7 +1448,7 @@
       </w:r>
     </w:p>
     <w:p>
-      <w:hyperlink r:id="rId9" w:tgtFrame="_blank" w:history="1">
+      <w:hyperlink r:id="rId10" w:tgtFrame="_blank" w:history="1">
         <w:r>
           <w:rPr>
             <w:rStyle w:val="Hyperlink"/>
@@ -1293,6 +1501,10 @@
         </w:pBdr>
       </w:pPr>
       <w:r>
+        <w:rPr>
+          <w:noProof/>
+        </w:rPr>
+        <w:lastRenderedPageBreak/>
         <w:drawing>
           <wp:inline distT="0" distB="0" distL="0" distR="0" wp14:anchorId="2A7493D1" wp14:editId="2BECE321">
             <wp:extent cx="5943600" cy="3081020"/>
@@ -1309,7 +1521,7 @@
                     <pic:cNvPicPr/>
                   </pic:nvPicPr>
                   <pic:blipFill>
-                    <a:blip r:embed="rId10"/>
+                    <a:blip r:embed="rId11"/>
                     <a:stretch>
                       <a:fillRect/>
                     </a:stretch>
@@ -1395,7 +1607,6 @@
         </w:pBdr>
       </w:pPr>
       <w:r>
-        <w:lastRenderedPageBreak/>
         <w:t xml:space="preserve">Render wants permission to access your GitHub repository so it can </w:t>
       </w:r>
       <w:r>
@@ -1434,7 +1645,15 @@
         </w:pBdr>
       </w:pPr>
       <w:r>
-        <w:t xml:space="preserve">The field that says xxx|xxx is asking for your </w:t>
+        <w:t xml:space="preserve">The field that says </w:t>
+      </w:r>
+      <w:proofErr w:type="spellStart"/>
+      <w:r>
+        <w:t>xxx|xxx</w:t>
+      </w:r>
+      <w:proofErr w:type="spellEnd"/>
+      <w:r>
+        <w:t xml:space="preserve"> is asking for your </w:t>
       </w:r>
       <w:r>
         <w:rPr>
@@ -1455,7 +1674,7 @@
       </w:pPr>
       <w:r>
         <w:pict w14:anchorId="46E1F97D">
-          <v:rect id="_x0000_i1160" style="width:0;height:1.5pt" o:hralign="center" o:hrstd="t" o:hr="t" fillcolor="#a0a0a0" stroked="f"/>
+          <v:rect id="_x0000_i1029" style="width:0;height:1.5pt" o:hralign="center" o:hrstd="t" o:hr="t" fillcolor="#a0a0a0" stroked="f"/>
         </w:pict>
       </w:r>
     </w:p>
@@ -1561,7 +1780,7 @@
       </w:pPr>
       <w:r>
         <w:pict w14:anchorId="662CFF28">
-          <v:rect id="_x0000_i1161" style="width:0;height:1.5pt" o:hralign="center" o:hrstd="t" o:hr="t" fillcolor="#a0a0a0" stroked="f"/>
+          <v:rect id="_x0000_i1030" style="width:0;height:1.5pt" o:hralign="center" o:hrstd="t" o:hr="t" fillcolor="#a0a0a0" stroked="f"/>
         </w:pict>
       </w:r>
     </w:p>
@@ -1594,6 +1813,7 @@
         </w:pBdr>
       </w:pPr>
       <w:r>
+        <w:lastRenderedPageBreak/>
         <w:t>You will be redirected back to Render.</w:t>
       </w:r>
     </w:p>
@@ -1615,7 +1835,23 @@
           <w:b/>
           <w:bCs/>
         </w:rPr>
-        <w:t>select your node_project repository</w:t>
+        <w:t xml:space="preserve">select your </w:t>
+      </w:r>
+      <w:proofErr w:type="spellStart"/>
+      <w:r>
+        <w:rPr>
+          <w:b/>
+          <w:bCs/>
+        </w:rPr>
+        <w:t>node_project</w:t>
+      </w:r>
+      <w:proofErr w:type="spellEnd"/>
+      <w:r>
+        <w:rPr>
+          <w:b/>
+          <w:bCs/>
+        </w:rPr>
+        <w:t xml:space="preserve"> repository</w:t>
       </w:r>
       <w:r>
         <w:t>.</w:t>
@@ -1653,7 +1889,15 @@
         <w:t>Build Command:</w:t>
       </w:r>
       <w:r>
-        <w:t xml:space="preserve"> npm install</w:t>
+        <w:t xml:space="preserve"> </w:t>
+      </w:r>
+      <w:proofErr w:type="spellStart"/>
+      <w:r>
+        <w:t>npm</w:t>
+      </w:r>
+      <w:proofErr w:type="spellEnd"/>
+      <w:r>
+        <w:t xml:space="preserve"> install</w:t>
       </w:r>
     </w:p>
     <w:p>
@@ -1674,7 +1918,15 @@
         <w:t>Start Command:</w:t>
       </w:r>
       <w:r>
-        <w:t xml:space="preserve"> npm start</w:t>
+        <w:t xml:space="preserve"> </w:t>
+      </w:r>
+      <w:proofErr w:type="spellStart"/>
+      <w:r>
+        <w:t>npm</w:t>
+      </w:r>
+      <w:proofErr w:type="spellEnd"/>
+      <w:r>
+        <w:t xml:space="preserve"> start</w:t>
       </w:r>
     </w:p>
     <w:p>
@@ -1756,7 +2008,7 @@
       </w:pPr>
       <w:r>
         <w:pict w14:anchorId="67459E0F">
-          <v:rect id="_x0000_i1162" style="width:0;height:1.5pt" o:hralign="center" o:hrstd="t" o:hr="t" fillcolor="#a0a0a0" stroked="f"/>
+          <v:rect id="_x0000_i1031" style="width:0;height:1.5pt" o:hralign="center" o:hrstd="t" o:hr="t" fillcolor="#a0a0a0" stroked="f"/>
         </w:pict>
       </w:r>
     </w:p>
@@ -1810,7 +2062,7 @@
           <w:bottom w:val="single" w:sz="6" w:space="1" w:color="auto"/>
         </w:pBdr>
       </w:pPr>
-      <w:hyperlink r:id="rId11" w:history="1">
+      <w:hyperlink r:id="rId12" w:history="1">
         <w:r>
           <w:rPr>
             <w:rStyle w:val="Hyperlink"/>
@@ -1840,6 +2092,9 @@
         </w:pBdr>
       </w:pPr>
       <w:r>
+        <w:rPr>
+          <w:noProof/>
+        </w:rPr>
         <w:drawing>
           <wp:inline distT="0" distB="0" distL="0" distR="0" wp14:anchorId="58D30F7C" wp14:editId="6C9737A3">
             <wp:extent cx="5943600" cy="3045460"/>
@@ -1856,7 +2111,7 @@
                     <pic:cNvPicPr/>
                   </pic:nvPicPr>
                   <pic:blipFill>
-                    <a:blip r:embed="rId12"/>
+                    <a:blip r:embed="rId13"/>
                     <a:stretch>
                       <a:fillRect/>
                     </a:stretch>
@@ -1897,7 +2152,7 @@
           <w:bottom w:val="single" w:sz="6" w:space="1" w:color="auto"/>
         </w:pBdr>
       </w:pPr>
-      <w:hyperlink r:id="rId13" w:history="1">
+      <w:hyperlink r:id="rId14" w:history="1">
         <w:r>
           <w:rPr>
             <w:rStyle w:val="Hyperlink"/>
@@ -2058,25 +2313,50 @@
         <w:t>Node</w:t>
       </w:r>
       <w:r>
-        <w:t>, so we’ve autofilled some fields accordingly.</w:t>
-      </w:r>
-    </w:p>
-    <w:p>
-      <w:pPr>
-        <w:pBdr>
-          <w:bottom w:val="single" w:sz="6" w:space="1" w:color="auto"/>
-        </w:pBdr>
-      </w:pPr>
-      <w:r>
-        <w:lastRenderedPageBreak/>
-        <w:t>Source Code</w:t>
-      </w:r>
-      <w:r>
-        <w:t xml:space="preserve">  : </w:t>
-      </w:r>
-      <w:r>
-        <w:t>muhsinashoma/node_project</w:t>
-      </w:r>
+        <w:t xml:space="preserve">, so we’ve </w:t>
+      </w:r>
+      <w:proofErr w:type="spellStart"/>
+      <w:r>
+        <w:t>autofilled</w:t>
+      </w:r>
+      <w:proofErr w:type="spellEnd"/>
+      <w:r>
+        <w:t xml:space="preserve"> some fields accordingly.</w:t>
+      </w:r>
+    </w:p>
+    <w:p>
+      <w:pPr>
+        <w:pBdr>
+          <w:bottom w:val="single" w:sz="6" w:space="1" w:color="auto"/>
+        </w:pBdr>
+      </w:pPr>
+      <w:r>
+        <w:t xml:space="preserve">Source </w:t>
+      </w:r>
+      <w:proofErr w:type="gramStart"/>
+      <w:r>
+        <w:t>Code</w:t>
+      </w:r>
+      <w:r>
+        <w:t xml:space="preserve">  :</w:t>
+      </w:r>
+      <w:proofErr w:type="gramEnd"/>
+      <w:r>
+        <w:t xml:space="preserve"> </w:t>
+      </w:r>
+      <w:proofErr w:type="spellStart"/>
+      <w:r>
+        <w:t>muhsinashoma</w:t>
+      </w:r>
+      <w:proofErr w:type="spellEnd"/>
+      <w:r>
+        <w:t>/</w:t>
+      </w:r>
+      <w:proofErr w:type="spellStart"/>
+      <w:r>
+        <w:t>node_project</w:t>
+      </w:r>
+      <w:proofErr w:type="spellEnd"/>
       <w:r>
         <w:t xml:space="preserve">     </w:t>
       </w:r>
@@ -2145,7 +2425,7 @@
       <w:r>
         <w:t>Choose the </w:t>
       </w:r>
-      <w:hyperlink r:id="rId14" w:tgtFrame="_blank" w:history="1">
+      <w:hyperlink r:id="rId15" w:tgtFrame="_blank" w:history="1">
         <w:r>
           <w:rPr>
             <w:rStyle w:val="Hyperlink"/>
@@ -2236,7 +2516,7 @@
       <w:r>
         <w:t>Your services in the same </w:t>
       </w:r>
-      <w:hyperlink r:id="rId15" w:tgtFrame="_blank" w:history="1">
+      <w:hyperlink r:id="rId16" w:tgtFrame="_blank" w:history="1">
         <w:r>
           <w:rPr>
             <w:rStyle w:val="Hyperlink"/>
@@ -2247,7 +2527,7 @@
       <w:r>
         <w:t> can communicate over a </w:t>
       </w:r>
-      <w:hyperlink r:id="rId16" w:tgtFrame="_blank" w:history="1">
+      <w:hyperlink r:id="rId17" w:tgtFrame="_blank" w:history="1">
         <w:r>
           <w:rPr>
             <w:rStyle w:val="Hyperlink"/>
@@ -2263,6 +2543,7 @@
         </w:pBdr>
       </w:pPr>
       <w:r>
+        <w:lastRenderedPageBreak/>
         <w:t>Region Selector</w:t>
       </w:r>
     </w:p>
@@ -2283,8 +2564,13 @@
         </w:pBdr>
       </w:pPr>
       <w:r>
-        <w:t>Root DirectoryOptional</w:t>
-      </w:r>
+        <w:t xml:space="preserve">Root </w:t>
+      </w:r>
+      <w:proofErr w:type="spellStart"/>
+      <w:r>
+        <w:t>DirectoryOptional</w:t>
+      </w:r>
+      <w:proofErr w:type="spellEnd"/>
     </w:p>
     <w:p>
       <w:pPr>
@@ -2295,14 +2581,35 @@
       <w:r>
         <w:t>If set, Render runs commands from this directory instead of the repository root. Additionally, code changes outside of this directory do not trigger an auto-deploy. Most commonly used with a </w:t>
       </w:r>
-      <w:hyperlink r:id="rId17" w:anchor="setting-a-root-directory" w:tgtFrame="_blank" w:history="1">
-        <w:r>
-          <w:rPr>
-            <w:rStyle w:val="Hyperlink"/>
-          </w:rPr>
-          <w:t>monorepo.</w:t>
-        </w:r>
-      </w:hyperlink>
+      <w:proofErr w:type="spellStart"/>
+      <w:r>
+        <w:fldChar w:fldCharType="begin"/>
+      </w:r>
+      <w:r>
+        <w:instrText>HYPERLINK "https://render.com/docs/monorepo-support" \l "setting-a-root-directory" \t "_blank"</w:instrText>
+      </w:r>
+      <w:r>
+        <w:fldChar w:fldCharType="separate"/>
+      </w:r>
+      <w:r>
+        <w:rPr>
+          <w:rStyle w:val="Hyperlink"/>
+        </w:rPr>
+        <w:t>monorepo</w:t>
+      </w:r>
+      <w:proofErr w:type="spellEnd"/>
+      <w:r>
+        <w:rPr>
+          <w:rStyle w:val="Hyperlink"/>
+        </w:rPr>
+        <w:t>.</w:t>
+      </w:r>
+      <w:r>
+        <w:rPr>
+          <w:rStyle w:val="Hyperlink"/>
+        </w:rPr>
+        <w:fldChar w:fldCharType="end"/>
+      </w:r>
     </w:p>
     <w:p>
       <w:pPr>
@@ -2448,7 +2755,6 @@
         </w:pBdr>
       </w:pPr>
       <w:r>
-        <w:lastRenderedPageBreak/>
         <w:t>512 MB (RAM)</w:t>
       </w:r>
     </w:p>
@@ -2624,6 +2930,7 @@
         </w:pBdr>
       </w:pPr>
       <w:r>
+        <w:lastRenderedPageBreak/>
         <w:t>0.5 CPU</w:t>
       </w:r>
     </w:p>
@@ -2862,7 +3169,6 @@
         </w:pBdr>
       </w:pPr>
       <w:r>
-        <w:lastRenderedPageBreak/>
         <w:t>16 GB (RAM)</w:t>
       </w:r>
     </w:p>
@@ -3037,6 +3343,10 @@
         </w:pBdr>
       </w:pPr>
       <w:r>
+        <w:rPr>
+          <w:noProof/>
+        </w:rPr>
+        <w:lastRenderedPageBreak/>
         <w:drawing>
           <wp:inline distT="0" distB="0" distL="0" distR="0" wp14:anchorId="652F8E4D" wp14:editId="344EFB5F">
             <wp:extent cx="5943600" cy="2115185"/>
@@ -3074,6 +3384,9 @@
         </w:drawing>
       </w:r>
       <w:r>
+        <w:rPr>
+          <w:noProof/>
+        </w:rPr>
         <w:drawing>
           <wp:inline distT="0" distB="0" distL="0" distR="0" wp14:anchorId="0AC52FD5" wp14:editId="6680C461">
             <wp:extent cx="5943600" cy="1892935"/>
@@ -3160,6 +3473,10 @@
         </w:pBdr>
       </w:pPr>
       <w:r>
+        <w:rPr>
+          <w:noProof/>
+        </w:rPr>
+        <w:lastRenderedPageBreak/>
         <w:drawing>
           <wp:inline distT="0" distB="0" distL="0" distR="0" wp14:anchorId="2C752C4A" wp14:editId="351D859B">
             <wp:extent cx="5943600" cy="2626995"/>
@@ -3197,6 +3514,9 @@
         </w:drawing>
       </w:r>
       <w:r>
+        <w:rPr>
+          <w:noProof/>
+        </w:rPr>
         <w:drawing>
           <wp:inline distT="0" distB="0" distL="0" distR="0" wp14:anchorId="099B14E3" wp14:editId="50E2D051">
             <wp:extent cx="5943600" cy="2743835"/>
@@ -3381,6 +3701,7 @@
                 <w:b/>
                 <w:bCs/>
               </w:rPr>
+              <w:lastRenderedPageBreak/>
               <w:t>NAME</w:t>
             </w:r>
           </w:p>
@@ -3445,8 +3766,21 @@
               </w:pBdr>
             </w:pPr>
             <w:r>
-              <w:t>your-db-host-url</w:t>
+              <w:t>your-</w:t>
             </w:r>
+            <w:proofErr w:type="spellStart"/>
+            <w:r>
+              <w:t>db</w:t>
+            </w:r>
+            <w:proofErr w:type="spellEnd"/>
+            <w:r>
+              <w:t>-host-</w:t>
+            </w:r>
+            <w:proofErr w:type="spellStart"/>
+            <w:r>
+              <w:t>url</w:t>
+            </w:r>
+            <w:proofErr w:type="spellEnd"/>
           </w:p>
         </w:tc>
       </w:tr>
@@ -3484,7 +3818,15 @@
               </w:pBdr>
             </w:pPr>
             <w:r>
-              <w:t>your-db-username</w:t>
+              <w:t>your-</w:t>
+            </w:r>
+            <w:proofErr w:type="spellStart"/>
+            <w:r>
+              <w:t>db</w:t>
+            </w:r>
+            <w:proofErr w:type="spellEnd"/>
+            <w:r>
+              <w:t>-username</w:t>
             </w:r>
           </w:p>
         </w:tc>
@@ -3523,7 +3865,15 @@
               </w:pBdr>
             </w:pPr>
             <w:r>
-              <w:t>your-db-password</w:t>
+              <w:t>your-</w:t>
+            </w:r>
+            <w:proofErr w:type="spellStart"/>
+            <w:r>
+              <w:t>db</w:t>
+            </w:r>
+            <w:proofErr w:type="spellEnd"/>
+            <w:r>
+              <w:t>-password</w:t>
             </w:r>
           </w:p>
         </w:tc>
@@ -3562,7 +3912,15 @@
               </w:pBdr>
             </w:pPr>
             <w:r>
-              <w:t>your-db-name</w:t>
+              <w:t>your-</w:t>
+            </w:r>
+            <w:proofErr w:type="spellStart"/>
+            <w:r>
+              <w:t>db</w:t>
+            </w:r>
+            <w:proofErr w:type="spellEnd"/>
+            <w:r>
+              <w:t>-name</w:t>
             </w:r>
           </w:p>
         </w:tc>
@@ -3588,7 +3946,23 @@
           <w:b/>
           <w:bCs/>
         </w:rPr>
-        <w:t>“Add from .env”</w:t>
+        <w:t xml:space="preserve">“Add </w:t>
+      </w:r>
+      <w:proofErr w:type="gramStart"/>
+      <w:r>
+        <w:rPr>
+          <w:b/>
+          <w:bCs/>
+        </w:rPr>
+        <w:t>from .env</w:t>
+      </w:r>
+      <w:proofErr w:type="gramEnd"/>
+      <w:r>
+        <w:rPr>
+          <w:b/>
+          <w:bCs/>
+        </w:rPr>
+        <w:t>”</w:t>
       </w:r>
       <w:r>
         <w:t xml:space="preserve"> if your project already has a .env file.</w:t>
@@ -3602,7 +3976,7 @@
       </w:pPr>
       <w:r>
         <w:pict w14:anchorId="6AABE5D2">
-          <v:rect id="_x0000_i1256" style="width:0;height:1.5pt" o:hralign="center" o:hrstd="t" o:hr="t" fillcolor="#a0a0a0" stroked="f"/>
+          <v:rect id="_x0000_i1032" style="width:0;height:1.5pt" o:hralign="center" o:hrstd="t" o:hr="t" fillcolor="#a0a0a0" stroked="f"/>
         </w:pict>
       </w:r>
     </w:p>
@@ -3659,18 +4033,28 @@
         </w:pBdr>
       </w:pPr>
       <w:r>
-        <w:t>DB_PASS=MyStrongPassword</w:t>
-      </w:r>
-    </w:p>
-    <w:p>
-      <w:pPr>
-        <w:pBdr>
-          <w:bottom w:val="single" w:sz="6" w:space="1" w:color="auto"/>
-        </w:pBdr>
-      </w:pPr>
-      <w:r>
-        <w:t>DB_NAME=my_app_db</w:t>
-      </w:r>
+        <w:t>DB_PASS=</w:t>
+      </w:r>
+      <w:proofErr w:type="spellStart"/>
+      <w:r>
+        <w:t>MyStrongPassword</w:t>
+      </w:r>
+      <w:proofErr w:type="spellEnd"/>
+    </w:p>
+    <w:p>
+      <w:pPr>
+        <w:pBdr>
+          <w:bottom w:val="single" w:sz="6" w:space="1" w:color="auto"/>
+        </w:pBdr>
+      </w:pPr>
+      <w:r>
+        <w:t>DB_NAME=</w:t>
+      </w:r>
+      <w:proofErr w:type="spellStart"/>
+      <w:r>
+        <w:t>my_app_db</w:t>
+      </w:r>
+      <w:proofErr w:type="spellEnd"/>
     </w:p>
     <w:p>
       <w:pPr>
@@ -3699,64 +4083,122 @@
         </w:pBdr>
       </w:pPr>
       <w:r>
-        <w:t>import mysql from "mysql2";</w:t>
-      </w:r>
-    </w:p>
-    <w:p>
-      <w:pPr>
-        <w:pBdr>
-          <w:bottom w:val="single" w:sz="6" w:space="1" w:color="auto"/>
-        </w:pBdr>
-      </w:pPr>
-    </w:p>
-    <w:p>
-      <w:pPr>
-        <w:pBdr>
-          <w:bottom w:val="single" w:sz="6" w:space="1" w:color="auto"/>
-        </w:pBdr>
-      </w:pPr>
-      <w:r>
-        <w:t>const db = mysql.createConnection({</w:t>
-      </w:r>
-    </w:p>
-    <w:p>
-      <w:pPr>
-        <w:pBdr>
-          <w:bottom w:val="single" w:sz="6" w:space="1" w:color="auto"/>
-        </w:pBdr>
-      </w:pPr>
-      <w:r>
-        <w:t xml:space="preserve">  host: process.env.DB_HOST,</w:t>
-      </w:r>
-    </w:p>
-    <w:p>
-      <w:pPr>
-        <w:pBdr>
-          <w:bottom w:val="single" w:sz="6" w:space="1" w:color="auto"/>
-        </w:pBdr>
-      </w:pPr>
-      <w:r>
-        <w:t xml:space="preserve">  user: process.env.DB_USER,</w:t>
-      </w:r>
-    </w:p>
-    <w:p>
-      <w:pPr>
-        <w:pBdr>
-          <w:bottom w:val="single" w:sz="6" w:space="1" w:color="auto"/>
-        </w:pBdr>
-      </w:pPr>
-      <w:r>
-        <w:t xml:space="preserve">  password: process.env.DB_PASS,</w:t>
-      </w:r>
-    </w:p>
-    <w:p>
-      <w:pPr>
-        <w:pBdr>
-          <w:bottom w:val="single" w:sz="6" w:space="1" w:color="auto"/>
-        </w:pBdr>
-      </w:pPr>
-      <w:r>
-        <w:t xml:space="preserve">  database: process.env.DB_NAME,</w:t>
+        <w:t xml:space="preserve">import </w:t>
+      </w:r>
+      <w:proofErr w:type="spellStart"/>
+      <w:r>
+        <w:t>mysql</w:t>
+      </w:r>
+      <w:proofErr w:type="spellEnd"/>
+      <w:r>
+        <w:t xml:space="preserve"> from "mysql2";</w:t>
+      </w:r>
+    </w:p>
+    <w:p>
+      <w:pPr>
+        <w:pBdr>
+          <w:bottom w:val="single" w:sz="6" w:space="1" w:color="auto"/>
+        </w:pBdr>
+      </w:pPr>
+    </w:p>
+    <w:p>
+      <w:pPr>
+        <w:pBdr>
+          <w:bottom w:val="single" w:sz="6" w:space="1" w:color="auto"/>
+        </w:pBdr>
+      </w:pPr>
+      <w:r>
+        <w:t xml:space="preserve">const </w:t>
+      </w:r>
+      <w:proofErr w:type="spellStart"/>
+      <w:r>
+        <w:t>db</w:t>
+      </w:r>
+      <w:proofErr w:type="spellEnd"/>
+      <w:r>
+        <w:t xml:space="preserve"> = </w:t>
+      </w:r>
+      <w:proofErr w:type="spellStart"/>
+      <w:proofErr w:type="gramStart"/>
+      <w:r>
+        <w:t>mysql.createConnection</w:t>
+      </w:r>
+      <w:proofErr w:type="spellEnd"/>
+      <w:proofErr w:type="gramEnd"/>
+      <w:r>
+        <w:t>({</w:t>
+      </w:r>
+    </w:p>
+    <w:p>
+      <w:pPr>
+        <w:pBdr>
+          <w:bottom w:val="single" w:sz="6" w:space="1" w:color="auto"/>
+        </w:pBdr>
+      </w:pPr>
+      <w:r>
+        <w:t xml:space="preserve">  host: </w:t>
+      </w:r>
+      <w:proofErr w:type="spellStart"/>
+      <w:r>
+        <w:t>process.env.DB_HOST</w:t>
+      </w:r>
+      <w:proofErr w:type="spellEnd"/>
+      <w:r>
+        <w:t>,</w:t>
+      </w:r>
+    </w:p>
+    <w:p>
+      <w:pPr>
+        <w:pBdr>
+          <w:bottom w:val="single" w:sz="6" w:space="1" w:color="auto"/>
+        </w:pBdr>
+      </w:pPr>
+      <w:r>
+        <w:t xml:space="preserve">  user: </w:t>
+      </w:r>
+      <w:proofErr w:type="spellStart"/>
+      <w:r>
+        <w:t>process.env.DB_USER</w:t>
+      </w:r>
+      <w:proofErr w:type="spellEnd"/>
+      <w:r>
+        <w:t>,</w:t>
+      </w:r>
+    </w:p>
+    <w:p>
+      <w:pPr>
+        <w:pBdr>
+          <w:bottom w:val="single" w:sz="6" w:space="1" w:color="auto"/>
+        </w:pBdr>
+      </w:pPr>
+      <w:r>
+        <w:t xml:space="preserve">  password: </w:t>
+      </w:r>
+      <w:proofErr w:type="spellStart"/>
+      <w:r>
+        <w:t>process.env.DB_PASS</w:t>
+      </w:r>
+      <w:proofErr w:type="spellEnd"/>
+      <w:r>
+        <w:t>,</w:t>
+      </w:r>
+    </w:p>
+    <w:p>
+      <w:pPr>
+        <w:pBdr>
+          <w:bottom w:val="single" w:sz="6" w:space="1" w:color="auto"/>
+        </w:pBdr>
+      </w:pPr>
+      <w:r>
+        <w:t xml:space="preserve">  database: </w:t>
+      </w:r>
+      <w:proofErr w:type="spellStart"/>
+      <w:r>
+        <w:t>process.env.DB_NAME</w:t>
+      </w:r>
+      <w:proofErr w:type="spellEnd"/>
+      <w:r>
+        <w:t>,</w:t>
       </w:r>
     </w:p>
     <w:p>
@@ -3782,50 +4224,65 @@
           <w:bottom w:val="single" w:sz="6" w:space="1" w:color="auto"/>
         </w:pBdr>
       </w:pPr>
+      <w:proofErr w:type="spellStart"/>
+      <w:proofErr w:type="gramStart"/>
+      <w:r>
+        <w:t>db.connect</w:t>
+      </w:r>
+      <w:proofErr w:type="spellEnd"/>
+      <w:proofErr w:type="gramEnd"/>
+      <w:r>
+        <w:t>((err) =&gt; {</w:t>
+      </w:r>
+    </w:p>
+    <w:p>
+      <w:pPr>
+        <w:pBdr>
+          <w:bottom w:val="single" w:sz="6" w:space="1" w:color="auto"/>
+        </w:pBdr>
+      </w:pPr>
+      <w:r>
+        <w:t xml:space="preserve">  if (err) throw err;</w:t>
+      </w:r>
+    </w:p>
+    <w:p>
+      <w:pPr>
+        <w:pBdr>
+          <w:bottom w:val="single" w:sz="6" w:space="1" w:color="auto"/>
+        </w:pBdr>
+      </w:pPr>
+      <w:r>
+        <w:t xml:space="preserve">  </w:t>
+      </w:r>
+      <w:proofErr w:type="gramStart"/>
+      <w:r>
+        <w:t>console.log(</w:t>
+      </w:r>
+      <w:proofErr w:type="gramEnd"/>
+      <w:r>
+        <w:t>"Connected to database!");</w:t>
+      </w:r>
+    </w:p>
+    <w:p>
+      <w:pPr>
+        <w:pBdr>
+          <w:bottom w:val="single" w:sz="6" w:space="1" w:color="auto"/>
+        </w:pBdr>
+      </w:pPr>
+      <w:r>
+        <w:t>});</w:t>
+      </w:r>
+    </w:p>
+    <w:p>
+      <w:pPr>
+        <w:pBdr>
+          <w:bottom w:val="single" w:sz="6" w:space="1" w:color="auto"/>
+        </w:pBdr>
+      </w:pPr>
       <w:r>
         <w:lastRenderedPageBreak/>
-        <w:t>db.connect((err) =&gt; {</w:t>
-      </w:r>
-    </w:p>
-    <w:p>
-      <w:pPr>
-        <w:pBdr>
-          <w:bottom w:val="single" w:sz="6" w:space="1" w:color="auto"/>
-        </w:pBdr>
-      </w:pPr>
-      <w:r>
-        <w:t xml:space="preserve">  if (err) throw err;</w:t>
-      </w:r>
-    </w:p>
-    <w:p>
-      <w:pPr>
-        <w:pBdr>
-          <w:bottom w:val="single" w:sz="6" w:space="1" w:color="auto"/>
-        </w:pBdr>
-      </w:pPr>
-      <w:r>
-        <w:t xml:space="preserve">  console.log("Connected to database!");</w:t>
-      </w:r>
-    </w:p>
-    <w:p>
-      <w:pPr>
-        <w:pBdr>
-          <w:bottom w:val="single" w:sz="6" w:space="1" w:color="auto"/>
-        </w:pBdr>
-      </w:pPr>
-      <w:r>
-        <w:t>});</w:t>
-      </w:r>
-    </w:p>
-    <w:p>
-      <w:pPr>
-        <w:pBdr>
-          <w:bottom w:val="single" w:sz="6" w:space="1" w:color="auto"/>
-        </w:pBdr>
-      </w:pPr>
-      <w:r>
         <w:pict w14:anchorId="5F9C9449">
-          <v:rect id="_x0000_i1257" style="width:0;height:1.5pt" o:hralign="center" o:hrstd="t" o:hr="t" fillcolor="#a0a0a0" stroked="f"/>
+          <v:rect id="_x0000_i1033" style="width:0;height:1.5pt" o:hralign="center" o:hrstd="t" o:hr="t" fillcolor="#a0a0a0" stroked="f"/>
         </w:pict>
       </w:r>
     </w:p>
@@ -3900,7 +4357,15 @@
         </w:pBdr>
       </w:pPr>
       <w:r>
-        <w:t>Installs dependencies (npm install).</w:t>
+        <w:t>Installs dependencies (</w:t>
+      </w:r>
+      <w:proofErr w:type="spellStart"/>
+      <w:r>
+        <w:t>npm</w:t>
+      </w:r>
+      <w:proofErr w:type="spellEnd"/>
+      <w:r>
+        <w:t xml:space="preserve"> install).</w:t>
       </w:r>
     </w:p>
     <w:p>
@@ -3914,7 +4379,15 @@
         </w:pBdr>
       </w:pPr>
       <w:r>
-        <w:t>Builds (npm run build).</w:t>
+        <w:t>Builds (</w:t>
+      </w:r>
+      <w:proofErr w:type="spellStart"/>
+      <w:r>
+        <w:t>npm</w:t>
+      </w:r>
+      <w:proofErr w:type="spellEnd"/>
+      <w:r>
+        <w:t xml:space="preserve"> run build).</w:t>
       </w:r>
     </w:p>
     <w:p>
@@ -3928,7 +4401,15 @@
         </w:pBdr>
       </w:pPr>
       <w:r>
-        <w:t>Runs (npm start).</w:t>
+        <w:t>Runs (</w:t>
+      </w:r>
+      <w:proofErr w:type="spellStart"/>
+      <w:r>
+        <w:t>npm</w:t>
+      </w:r>
+      <w:proofErr w:type="spellEnd"/>
+      <w:r>
+        <w:t xml:space="preserve"> start).</w:t>
       </w:r>
     </w:p>
     <w:p>
@@ -3953,7 +4434,7 @@
       </w:pPr>
       <w:r>
         <w:pict w14:anchorId="14F19D0C">
-          <v:rect id="_x0000_i1258" style="width:0;height:1.5pt" o:hralign="center" o:hrstd="t" o:hr="t" fillcolor="#a0a0a0" stroked="f"/>
+          <v:rect id="_x0000_i1034" style="width:0;height:1.5pt" o:hralign="center" o:hrstd="t" o:hr="t" fillcolor="#a0a0a0" stroked="f"/>
         </w:pict>
       </w:r>
     </w:p>
@@ -3994,7 +4475,20 @@
         </w:pBdr>
       </w:pPr>
       <w:r>
-        <w:t>Never commit your .env file — add it to .gitignore.</w:t>
+        <w:t xml:space="preserve">Never commit your .env file — add it </w:t>
+      </w:r>
+      <w:proofErr w:type="gramStart"/>
+      <w:r>
+        <w:t>to .</w:t>
+      </w:r>
+      <w:proofErr w:type="spellStart"/>
+      <w:r>
+        <w:t>gitignore</w:t>
+      </w:r>
+      <w:proofErr w:type="spellEnd"/>
+      <w:proofErr w:type="gramEnd"/>
+      <w:r>
+        <w:t>.</w:t>
       </w:r>
     </w:p>
     <w:p>
@@ -4033,7 +4527,7 @@
       </w:pPr>
       <w:r>
         <w:pict w14:anchorId="142297C0">
-          <v:rect id="_x0000_i1259" style="width:0;height:1.5pt" o:hralign="center" o:hrstd="t" o:hr="t" fillcolor="#a0a0a0" stroked="f"/>
+          <v:rect id="_x0000_i1035" style="width:0;height:1.5pt" o:hralign="center" o:hrstd="t" o:hr="t" fillcolor="#a0a0a0" stroked="f"/>
         </w:pict>
       </w:r>
     </w:p>
@@ -4180,7 +4674,7 @@
       </w:pPr>
       <w:r>
         <w:pict w14:anchorId="0E2451AE">
-          <v:rect id="_x0000_i1260" style="width:0;height:1.5pt" o:hralign="center" o:hrstd="t" o:hr="t" fillcolor="#a0a0a0" stroked="f"/>
+          <v:rect id="_x0000_i1036" style="width:0;height:1.5pt" o:hralign="center" o:hrstd="t" o:hr="t" fillcolor="#a0a0a0" stroked="f"/>
         </w:pict>
       </w:r>
     </w:p>
@@ -4233,9 +4727,77 @@
         </w:pBdr>
       </w:pPr>
       <w:r>
+        <w:pict w14:anchorId="225E4B24">
+          <v:rect id="_x0000_i1037" style="width:0;height:1.5pt" o:hralign="center" o:hrstd="t" o:hr="t" fillcolor="#a0a0a0" stroked="f"/>
+        </w:pict>
+      </w:r>
+    </w:p>
+    <w:p>
+      <w:pPr>
+        <w:pBdr>
+          <w:bottom w:val="single" w:sz="6" w:space="1" w:color="auto"/>
+        </w:pBdr>
+        <w:rPr>
+          <w:b/>
+          <w:bCs/>
+        </w:rPr>
+      </w:pPr>
+      <w:r>
+        <w:rPr>
+          <w:rFonts w:ascii="Segoe UI Emoji" w:hAnsi="Segoe UI Emoji" w:cs="Segoe UI Emoji"/>
+          <w:b/>
+          <w:bCs/>
+        </w:rPr>
+        <w:t>🏠</w:t>
+      </w:r>
+      <w:r>
+        <w:rPr>
+          <w:b/>
+          <w:bCs/>
+        </w:rPr>
+        <w:t xml:space="preserve"> If you use a local database (on your own computer):</w:t>
+      </w:r>
+    </w:p>
+    <w:p>
+      <w:pPr>
+        <w:pBdr>
+          <w:bottom w:val="single" w:sz="6" w:space="1" w:color="auto"/>
+        </w:pBdr>
+      </w:pPr>
+      <w:r>
+        <w:t>DB_HOST=localhost</w:t>
+      </w:r>
+    </w:p>
+    <w:p>
+      <w:pPr>
+        <w:pBdr>
+          <w:bottom w:val="single" w:sz="6" w:space="1" w:color="auto"/>
+        </w:pBdr>
+      </w:pPr>
+      <w:r>
+        <w:t>or sometimes:</w:t>
+      </w:r>
+    </w:p>
+    <w:p>
+      <w:pPr>
+        <w:pBdr>
+          <w:bottom w:val="single" w:sz="6" w:space="1" w:color="auto"/>
+        </w:pBdr>
+      </w:pPr>
+      <w:r>
         <w:lastRenderedPageBreak/>
-        <w:pict w14:anchorId="225E4B24">
-          <v:rect id="_x0000_i1261" style="width:0;height:1.5pt" o:hralign="center" o:hrstd="t" o:hr="t" fillcolor="#a0a0a0" stroked="f"/>
+        <w:t>DB_HOST=127.0.0.1</w:t>
+      </w:r>
+    </w:p>
+    <w:p>
+      <w:pPr>
+        <w:pBdr>
+          <w:bottom w:val="single" w:sz="6" w:space="1" w:color="auto"/>
+        </w:pBdr>
+      </w:pPr>
+      <w:r>
+        <w:pict w14:anchorId="16757022">
+          <v:rect id="_x0000_i1038" style="width:0;height:1.5pt" o:hralign="center" o:hrstd="t" o:hr="t" fillcolor="#a0a0a0" stroked="f"/>
         </w:pict>
       </w:r>
     </w:p>
@@ -4255,153 +4817,95 @@
           <w:b/>
           <w:bCs/>
         </w:rPr>
-        <w:t>🏠</w:t>
-      </w:r>
-      <w:r>
-        <w:rPr>
-          <w:b/>
-          <w:bCs/>
-        </w:rPr>
-        <w:t xml:space="preserve"> If you use a local database (on your own computer):</w:t>
-      </w:r>
-    </w:p>
-    <w:p>
-      <w:pPr>
-        <w:pBdr>
-          <w:bottom w:val="single" w:sz="6" w:space="1" w:color="auto"/>
-        </w:pBdr>
-      </w:pPr>
-      <w:r>
-        <w:t>DB_HOST=localhost</w:t>
-      </w:r>
-    </w:p>
-    <w:p>
-      <w:pPr>
-        <w:pBdr>
-          <w:bottom w:val="single" w:sz="6" w:space="1" w:color="auto"/>
-        </w:pBdr>
-      </w:pPr>
-      <w:r>
-        <w:t>or sometimes:</w:t>
-      </w:r>
-    </w:p>
-    <w:p>
-      <w:pPr>
-        <w:pBdr>
-          <w:bottom w:val="single" w:sz="6" w:space="1" w:color="auto"/>
-        </w:pBdr>
-      </w:pPr>
-      <w:r>
-        <w:t>DB_HOST=127.0.0.1</w:t>
-      </w:r>
-    </w:p>
-    <w:p>
-      <w:pPr>
-        <w:pBdr>
-          <w:bottom w:val="single" w:sz="6" w:space="1" w:color="auto"/>
-        </w:pBdr>
-      </w:pPr>
-      <w:r>
-        <w:pict w14:anchorId="16757022">
-          <v:rect id="_x0000_i1262" style="width:0;height:1.5pt" o:hralign="center" o:hrstd="t" o:hr="t" fillcolor="#a0a0a0" stroked="f"/>
-        </w:pict>
-      </w:r>
-    </w:p>
-    <w:p>
-      <w:pPr>
-        <w:pBdr>
-          <w:bottom w:val="single" w:sz="6" w:space="1" w:color="auto"/>
-        </w:pBdr>
-        <w:rPr>
-          <w:b/>
-          <w:bCs/>
-        </w:rPr>
+        <w:t>☁️</w:t>
+      </w:r>
+      <w:r>
+        <w:rPr>
+          <w:b/>
+          <w:bCs/>
+        </w:rPr>
+        <w:t xml:space="preserve"> If your database is hosted on Render (Render PostgreSQL/MySQL):</w:t>
+      </w:r>
+    </w:p>
+    <w:p>
+      <w:pPr>
+        <w:pBdr>
+          <w:bottom w:val="single" w:sz="6" w:space="1" w:color="auto"/>
+        </w:pBdr>
+      </w:pPr>
+      <w:r>
+        <w:t xml:space="preserve">When you create a </w:t>
+      </w:r>
+      <w:r>
+        <w:rPr>
+          <w:b/>
+          <w:bCs/>
+        </w:rPr>
+        <w:t>Render Database</w:t>
+      </w:r>
+      <w:r>
+        <w:t>, it shows connection details like:</w:t>
+      </w:r>
+    </w:p>
+    <w:p>
+      <w:pPr>
+        <w:pBdr>
+          <w:bottom w:val="single" w:sz="6" w:space="1" w:color="auto"/>
+        </w:pBdr>
+      </w:pPr>
+      <w:r>
+        <w:t>Host: mydb-abc123.render.com</w:t>
+      </w:r>
+    </w:p>
+    <w:p>
+      <w:pPr>
+        <w:pBdr>
+          <w:bottom w:val="single" w:sz="6" w:space="1" w:color="auto"/>
+        </w:pBdr>
+      </w:pPr>
+      <w:r>
+        <w:t xml:space="preserve">Database: </w:t>
+      </w:r>
+      <w:proofErr w:type="spellStart"/>
+      <w:r>
+        <w:t>my_database</w:t>
+      </w:r>
+      <w:proofErr w:type="spellEnd"/>
+    </w:p>
+    <w:p>
+      <w:pPr>
+        <w:pBdr>
+          <w:bottom w:val="single" w:sz="6" w:space="1" w:color="auto"/>
+        </w:pBdr>
+      </w:pPr>
+      <w:r>
+        <w:t>User: admin</w:t>
+      </w:r>
+    </w:p>
+    <w:p>
+      <w:pPr>
+        <w:pBdr>
+          <w:bottom w:val="single" w:sz="6" w:space="1" w:color="auto"/>
+        </w:pBdr>
+      </w:pPr>
+      <w:r>
+        <w:t xml:space="preserve">Password: </w:t>
+      </w:r>
+      <w:proofErr w:type="spellStart"/>
+      <w:r>
+        <w:t>MyStrongPassword</w:t>
+      </w:r>
+      <w:proofErr w:type="spellEnd"/>
+    </w:p>
+    <w:p>
+      <w:pPr>
+        <w:pBdr>
+          <w:bottom w:val="single" w:sz="6" w:space="1" w:color="auto"/>
+        </w:pBdr>
       </w:pPr>
       <w:r>
         <w:rPr>
           <w:rFonts w:ascii="Segoe UI Emoji" w:hAnsi="Segoe UI Emoji" w:cs="Segoe UI Emoji"/>
-          <w:b/>
-          <w:bCs/>
-        </w:rPr>
-        <w:t>☁️</w:t>
-      </w:r>
-      <w:r>
-        <w:rPr>
-          <w:b/>
-          <w:bCs/>
-        </w:rPr>
-        <w:t xml:space="preserve"> If your database is hosted on Render (Render PostgreSQL/MySQL):</w:t>
-      </w:r>
-    </w:p>
-    <w:p>
-      <w:pPr>
-        <w:pBdr>
-          <w:bottom w:val="single" w:sz="6" w:space="1" w:color="auto"/>
-        </w:pBdr>
-      </w:pPr>
-      <w:r>
-        <w:t xml:space="preserve">When you create a </w:t>
-      </w:r>
-      <w:r>
-        <w:rPr>
-          <w:b/>
-          <w:bCs/>
-        </w:rPr>
-        <w:t>Render Database</w:t>
-      </w:r>
-      <w:r>
-        <w:t>, it shows connection details like:</w:t>
-      </w:r>
-    </w:p>
-    <w:p>
-      <w:pPr>
-        <w:pBdr>
-          <w:bottom w:val="single" w:sz="6" w:space="1" w:color="auto"/>
-        </w:pBdr>
-      </w:pPr>
-      <w:r>
-        <w:t>Host: mydb-abc123.render.com</w:t>
-      </w:r>
-    </w:p>
-    <w:p>
-      <w:pPr>
-        <w:pBdr>
-          <w:bottom w:val="single" w:sz="6" w:space="1" w:color="auto"/>
-        </w:pBdr>
-      </w:pPr>
-      <w:r>
-        <w:t>Database: my_database</w:t>
-      </w:r>
-    </w:p>
-    <w:p>
-      <w:pPr>
-        <w:pBdr>
-          <w:bottom w:val="single" w:sz="6" w:space="1" w:color="auto"/>
-        </w:pBdr>
-      </w:pPr>
-      <w:r>
-        <w:t>User: admin</w:t>
-      </w:r>
-    </w:p>
-    <w:p>
-      <w:pPr>
-        <w:pBdr>
-          <w:bottom w:val="single" w:sz="6" w:space="1" w:color="auto"/>
-        </w:pBdr>
-      </w:pPr>
-      <w:r>
-        <w:t>Password: MyStrongPassword</w:t>
-      </w:r>
-    </w:p>
-    <w:p>
-      <w:pPr>
-        <w:pBdr>
-          <w:bottom w:val="single" w:sz="6" w:space="1" w:color="auto"/>
-        </w:pBdr>
-      </w:pPr>
-      <w:r>
-        <w:rPr>
-          <w:rFonts w:ascii="Segoe UI Emoji" w:hAnsi="Segoe UI Emoji" w:cs="Segoe UI Emoji"/>
         </w:rPr>
         <w:t>➡️</w:t>
       </w:r>
@@ -4436,18 +4940,28 @@
         </w:pBdr>
       </w:pPr>
       <w:r>
-        <w:t>DB_PASS=MyStrongPassword</w:t>
-      </w:r>
-    </w:p>
-    <w:p>
-      <w:pPr>
-        <w:pBdr>
-          <w:bottom w:val="single" w:sz="6" w:space="1" w:color="auto"/>
-        </w:pBdr>
-      </w:pPr>
-      <w:r>
-        <w:t>DB_NAME=my_database</w:t>
-      </w:r>
+        <w:t>DB_PASS=</w:t>
+      </w:r>
+      <w:proofErr w:type="spellStart"/>
+      <w:r>
+        <w:t>MyStrongPassword</w:t>
+      </w:r>
+      <w:proofErr w:type="spellEnd"/>
+    </w:p>
+    <w:p>
+      <w:pPr>
+        <w:pBdr>
+          <w:bottom w:val="single" w:sz="6" w:space="1" w:color="auto"/>
+        </w:pBdr>
+      </w:pPr>
+      <w:r>
+        <w:t>DB_NAME=</w:t>
+      </w:r>
+      <w:proofErr w:type="spellStart"/>
+      <w:r>
+        <w:t>my_database</w:t>
+      </w:r>
+      <w:proofErr w:type="spellEnd"/>
     </w:p>
     <w:p>
       <w:pPr>
@@ -4488,7 +5002,7 @@
       </w:pPr>
       <w:r>
         <w:pict w14:anchorId="325B89D7">
-          <v:rect id="_x0000_i1263" style="width:0;height:1.5pt" o:hralign="center" o:hrstd="t" o:hr="t" fillcolor="#a0a0a0" stroked="f"/>
+          <v:rect id="_x0000_i1039" style="width:0;height:1.5pt" o:hralign="center" o:hrstd="t" o:hr="t" fillcolor="#a0a0a0" stroked="f"/>
         </w:pict>
       </w:r>
     </w:p>
@@ -4515,7 +5029,23 @@
           <w:b/>
           <w:bCs/>
         </w:rPr>
-        <w:t xml:space="preserve"> If your database is on another service (e.g. Railway, Neon, PlanetScale, etc.):</w:t>
+        <w:t xml:space="preserve"> If your database is on another service (e.g. Railway, Neon, </w:t>
+      </w:r>
+      <w:proofErr w:type="spellStart"/>
+      <w:r>
+        <w:rPr>
+          <w:b/>
+          <w:bCs/>
+        </w:rPr>
+        <w:t>PlanetScale</w:t>
+      </w:r>
+      <w:proofErr w:type="spellEnd"/>
+      <w:r>
+        <w:rPr>
+          <w:b/>
+          <w:bCs/>
+        </w:rPr>
+        <w:t>, etc.):</w:t>
       </w:r>
     </w:p>
     <w:p>
@@ -4545,8 +5075,21 @@
         </w:pBdr>
       </w:pPr>
       <w:r>
-        <w:t>DB_HOST=aws.connect.psdb.cloud</w:t>
-      </w:r>
+        <w:t>DB_</w:t>
+      </w:r>
+      <w:proofErr w:type="gramStart"/>
+      <w:r>
+        <w:t>HOST=</w:t>
+      </w:r>
+      <w:proofErr w:type="spellStart"/>
+      <w:r>
+        <w:t>aws.connect.psdb</w:t>
+      </w:r>
+      <w:proofErr w:type="gramEnd"/>
+      <w:r>
+        <w:t>.cloud</w:t>
+      </w:r>
+      <w:proofErr w:type="spellEnd"/>
     </w:p>
     <w:p>
       <w:pPr>
@@ -4564,9 +5107,11 @@
           <w:bottom w:val="single" w:sz="6" w:space="1" w:color="auto"/>
         </w:pBdr>
       </w:pPr>
+      <w:proofErr w:type="gramStart"/>
       <w:r>
         <w:t>DB_HOST=ep-silent-dust-12345.us-east-2.aws.neon.tech</w:t>
       </w:r>
+      <w:proofErr w:type="gramEnd"/>
     </w:p>
     <w:p>
       <w:pPr>
@@ -4576,7 +5121,7 @@
       </w:pPr>
       <w:r>
         <w:pict w14:anchorId="7CC3CD80">
-          <v:rect id="_x0000_i1264" style="width:0;height:1.5pt" o:hralign="center" o:hrstd="t" o:hr="t" fillcolor="#a0a0a0" stroked="f"/>
+          <v:rect id="_x0000_i1040" style="width:0;height:1.5pt" o:hralign="center" o:hrstd="t" o:hr="t" fillcolor="#a0a0a0" stroked="f"/>
         </w:pict>
       </w:r>
     </w:p>
@@ -4648,7 +5193,6 @@
                 <w:b/>
                 <w:bCs/>
               </w:rPr>
-              <w:lastRenderedPageBreak/>
               <w:t>Type</w:t>
             </w:r>
           </w:p>
@@ -4812,9 +5356,12 @@
                 <w:bottom w:val="single" w:sz="6" w:space="1" w:color="auto"/>
               </w:pBdr>
             </w:pPr>
+            <w:proofErr w:type="spellStart"/>
             <w:r>
+              <w:lastRenderedPageBreak/>
               <w:t>PlanetScale</w:t>
             </w:r>
+            <w:proofErr w:type="spellEnd"/>
           </w:p>
         </w:tc>
         <w:tc>
@@ -4829,9 +5376,16 @@
                 <w:bottom w:val="single" w:sz="6" w:space="1" w:color="auto"/>
               </w:pBdr>
             </w:pPr>
+            <w:proofErr w:type="spellStart"/>
+            <w:proofErr w:type="gramStart"/>
             <w:r>
-              <w:t>aws.connect.psdb.cloud</w:t>
+              <w:t>aws.connect</w:t>
             </w:r>
+            <w:proofErr w:type="gramEnd"/>
+            <w:r>
+              <w:t>.psdb.cloud</w:t>
+            </w:r>
+            <w:proofErr w:type="spellEnd"/>
           </w:p>
         </w:tc>
       </w:tr>
@@ -4868,9 +5422,11 @@
                 <w:bottom w:val="single" w:sz="6" w:space="1" w:color="auto"/>
               </w:pBdr>
             </w:pPr>
+            <w:proofErr w:type="gramStart"/>
             <w:r>
               <w:t>ep-myproject.us-east-1.aws.neon.tech</w:t>
             </w:r>
+            <w:proofErr w:type="gramEnd"/>
           </w:p>
         </w:tc>
       </w:tr>
@@ -4883,7 +5439,7 @@
       </w:pPr>
       <w:r>
         <w:pict w14:anchorId="7EAFA3E1">
-          <v:rect id="_x0000_i1265" style="width:0;height:1.5pt" o:hralign="center" o:hrstd="t" o:hr="t" fillcolor="#a0a0a0" stroked="f"/>
+          <v:rect id="_x0000_i1041" style="width:0;height:1.5pt" o:hralign="center" o:hrstd="t" o:hr="t" fillcolor="#a0a0a0" stroked="f"/>
         </w:pict>
       </w:r>
     </w:p>
@@ -4946,8 +5502,13 @@
         </w:pBdr>
       </w:pPr>
       <w:r>
-        <w:t>what will be add from .env</w:t>
-      </w:r>
+        <w:t xml:space="preserve">what will be add </w:t>
+      </w:r>
+      <w:proofErr w:type="gramStart"/>
+      <w:r>
+        <w:t>from .env</w:t>
+      </w:r>
+      <w:proofErr w:type="gramEnd"/>
     </w:p>
     <w:p>
       <w:pPr>
@@ -4981,7 +5542,23 @@
           <w:b/>
           <w:bCs/>
         </w:rPr>
-        <w:t>“Add from .env”</w:t>
+        <w:t xml:space="preserve">“Add </w:t>
+      </w:r>
+      <w:proofErr w:type="gramStart"/>
+      <w:r>
+        <w:rPr>
+          <w:b/>
+          <w:bCs/>
+        </w:rPr>
+        <w:t>from .env</w:t>
+      </w:r>
+      <w:proofErr w:type="gramEnd"/>
+      <w:r>
+        <w:rPr>
+          <w:b/>
+          <w:bCs/>
+        </w:rPr>
+        <w:t>”</w:t>
       </w:r>
       <w:r>
         <w:t>, then paste the contents of your local .env file — for example:</w:t>
@@ -5014,18 +5591,28 @@
         </w:pBdr>
       </w:pPr>
       <w:r>
-        <w:t>DB_PASS=MyStrongPassword</w:t>
-      </w:r>
-    </w:p>
-    <w:p>
-      <w:pPr>
-        <w:pBdr>
-          <w:bottom w:val="single" w:sz="6" w:space="1" w:color="auto"/>
-        </w:pBdr>
-      </w:pPr>
-      <w:r>
-        <w:t>DB_NAME=my_database</w:t>
-      </w:r>
+        <w:t>DB_PASS=</w:t>
+      </w:r>
+      <w:proofErr w:type="spellStart"/>
+      <w:r>
+        <w:t>MyStrongPassword</w:t>
+      </w:r>
+      <w:proofErr w:type="spellEnd"/>
+    </w:p>
+    <w:p>
+      <w:pPr>
+        <w:pBdr>
+          <w:bottom w:val="single" w:sz="6" w:space="1" w:color="auto"/>
+        </w:pBdr>
+      </w:pPr>
+      <w:r>
+        <w:t>DB_NAME=</w:t>
+      </w:r>
+      <w:proofErr w:type="spellStart"/>
+      <w:r>
+        <w:t>my_database</w:t>
+      </w:r>
+      <w:proofErr w:type="spellEnd"/>
     </w:p>
     <w:p>
       <w:pPr>
@@ -5072,7 +5659,47 @@
         </w:pBdr>
       </w:pPr>
       <w:r>
-        <w:t>this is my .env file # Application Settings APP_NAME="CRUD Using JS" APP_ENV=development PORT=3001 BASE_URL=http://localhost:3000 # Database Settings DB_HOST=localhost DB_PORT=3306 DB_USER=root DB_PASSWORD= DB_NAME=node_project_db DB_CONNECTION=mysql DB_CHARSET=utf8mb4 DB_COLLATION=utf8mb4_unicode_ci # Debug Settings DEBUG=true LOG_LEVEL=debug # Timezone Settings TZ=UTC # Security Settings JWT_SECRET=your_jwt_secret_key SESSION_SECRET=your_session_secret # CORS Settings CORS_ORIGIN=* # Rate Limiting RATE_LIMIT_WINDOW=15 RATE_LIMIT_MAX=100</w:t>
+        <w:t>this is my .env file # Application Settings APP_NAME="CRUD Using JS" APP_ENV=development PORT=3001 BASE_URL=http://localhost:3000 # Database Settings DB_HOST=localhost DB_PORT=3306 DB_USER=root DB_PASSWORD= DB_NAME=</w:t>
+      </w:r>
+      <w:proofErr w:type="spellStart"/>
+      <w:r>
+        <w:t>node_project_db</w:t>
+      </w:r>
+      <w:proofErr w:type="spellEnd"/>
+      <w:r>
+        <w:t xml:space="preserve"> DB_CONNECTION=</w:t>
+      </w:r>
+      <w:proofErr w:type="spellStart"/>
+      <w:r>
+        <w:t>mysql</w:t>
+      </w:r>
+      <w:proofErr w:type="spellEnd"/>
+      <w:r>
+        <w:t xml:space="preserve"> DB_CHARSET=utf8mb4 DB_COLLATION=utf8mb4_unicode_ci # Debug Settings DEBUG=true LOG_LEVEL=debug # </w:t>
+      </w:r>
+      <w:proofErr w:type="spellStart"/>
+      <w:r>
+        <w:t>Timezone</w:t>
+      </w:r>
+      <w:proofErr w:type="spellEnd"/>
+      <w:r>
+        <w:t xml:space="preserve"> Settings TZ=UTC # Security Settings JWT_SECRET=</w:t>
+      </w:r>
+      <w:proofErr w:type="spellStart"/>
+      <w:r>
+        <w:t>your_jwt_secret_key</w:t>
+      </w:r>
+      <w:proofErr w:type="spellEnd"/>
+      <w:r>
+        <w:t xml:space="preserve"> SESSION_SECRET=</w:t>
+      </w:r>
+      <w:proofErr w:type="spellStart"/>
+      <w:r>
+        <w:t>your_session_secret</w:t>
+      </w:r>
+      <w:proofErr w:type="spellEnd"/>
+      <w:r>
+        <w:t xml:space="preserve"> # CORS Settings CORS_ORIGIN=* # Rate Limiting RATE_LIMIT_WINDOW=15 RATE_LIMIT_MAX=100</w:t>
       </w:r>
     </w:p>
     <w:p>
@@ -5116,65 +5743,65 @@
         </w:pBdr>
       </w:pPr>
       <w:r>
+        <w:t xml:space="preserve">Here’s how to handle this when deploying to </w:t>
+      </w:r>
+      <w:r>
+        <w:rPr>
+          <w:b/>
+          <w:bCs/>
+        </w:rPr>
+        <w:t>Render</w:t>
+      </w:r>
+      <w:r>
+        <w:t xml:space="preserve"> (or any CI/CD environment):</w:t>
+      </w:r>
+    </w:p>
+    <w:p>
+      <w:pPr>
+        <w:pBdr>
+          <w:bottom w:val="single" w:sz="6" w:space="1" w:color="auto"/>
+        </w:pBdr>
+      </w:pPr>
+      <w:r>
+        <w:pict w14:anchorId="332EDCA9">
+          <v:rect id="_x0000_i1042" style="width:0;height:1.5pt" o:hralign="center" o:hrstd="t" o:hr="t" fillcolor="#a0a0a0" stroked="f"/>
+        </w:pict>
+      </w:r>
+    </w:p>
+    <w:p>
+      <w:pPr>
+        <w:pBdr>
+          <w:bottom w:val="single" w:sz="6" w:space="1" w:color="auto"/>
+        </w:pBdr>
+        <w:rPr>
+          <w:b/>
+          <w:bCs/>
+        </w:rPr>
+      </w:pPr>
+      <w:r>
+        <w:rPr>
+          <w:rFonts w:ascii="Segoe UI Emoji" w:hAnsi="Segoe UI Emoji" w:cs="Segoe UI Emoji"/>
+          <w:b/>
+          <w:bCs/>
+        </w:rPr>
+        <w:t>🧭</w:t>
+      </w:r>
+      <w:r>
+        <w:rPr>
+          <w:b/>
+          <w:bCs/>
+        </w:rPr>
+        <w:t xml:space="preserve"> Step 1: Understand why</w:t>
+      </w:r>
+    </w:p>
+    <w:p>
+      <w:pPr>
+        <w:pBdr>
+          <w:bottom w:val="single" w:sz="6" w:space="1" w:color="auto"/>
+        </w:pBdr>
+      </w:pPr>
+      <w:r>
         <w:lastRenderedPageBreak/>
-        <w:t xml:space="preserve">Here’s how to handle this when deploying to </w:t>
-      </w:r>
-      <w:r>
-        <w:rPr>
-          <w:b/>
-          <w:bCs/>
-        </w:rPr>
-        <w:t>Render</w:t>
-      </w:r>
-      <w:r>
-        <w:t xml:space="preserve"> (or any CI/CD environment):</w:t>
-      </w:r>
-    </w:p>
-    <w:p>
-      <w:pPr>
-        <w:pBdr>
-          <w:bottom w:val="single" w:sz="6" w:space="1" w:color="auto"/>
-        </w:pBdr>
-      </w:pPr>
-      <w:r>
-        <w:pict w14:anchorId="332EDCA9">
-          <v:rect id="_x0000_i1266" style="width:0;height:1.5pt" o:hralign="center" o:hrstd="t" o:hr="t" fillcolor="#a0a0a0" stroked="f"/>
-        </w:pict>
-      </w:r>
-    </w:p>
-    <w:p>
-      <w:pPr>
-        <w:pBdr>
-          <w:bottom w:val="single" w:sz="6" w:space="1" w:color="auto"/>
-        </w:pBdr>
-        <w:rPr>
-          <w:b/>
-          <w:bCs/>
-        </w:rPr>
-      </w:pPr>
-      <w:r>
-        <w:rPr>
-          <w:rFonts w:ascii="Segoe UI Emoji" w:hAnsi="Segoe UI Emoji" w:cs="Segoe UI Emoji"/>
-          <w:b/>
-          <w:bCs/>
-        </w:rPr>
-        <w:t>🧭</w:t>
-      </w:r>
-      <w:r>
-        <w:rPr>
-          <w:b/>
-          <w:bCs/>
-        </w:rPr>
-        <w:t xml:space="preserve"> Step 1: Understand why</w:t>
-      </w:r>
-    </w:p>
-    <w:p>
-      <w:pPr>
-        <w:pBdr>
-          <w:bottom w:val="single" w:sz="6" w:space="1" w:color="auto"/>
-        </w:pBdr>
-      </w:pPr>
-      <w:r>
         <w:t xml:space="preserve">The .env file is only used </w:t>
       </w:r>
       <w:r>
@@ -5200,7 +5827,7 @@
       </w:pPr>
       <w:r>
         <w:pict w14:anchorId="27D404DB">
-          <v:rect id="_x0000_i1267" style="width:0;height:1.5pt" o:hralign="center" o:hrstd="t" o:hr="t" fillcolor="#a0a0a0" stroked="f"/>
+          <v:rect id="_x0000_i1043" style="width:0;height:1.5pt" o:hralign="center" o:hrstd="t" o:hr="t" fillcolor="#a0a0a0" stroked="f"/>
         </w:pict>
       </w:r>
     </w:p>
@@ -5227,7 +5854,23 @@
           <w:b/>
           <w:bCs/>
         </w:rPr>
-        <w:t xml:space="preserve"> Step 2: Click “Add from .env”</w:t>
+        <w:t xml:space="preserve"> Step 2: Click “Add </w:t>
+      </w:r>
+      <w:proofErr w:type="gramStart"/>
+      <w:r>
+        <w:rPr>
+          <w:b/>
+          <w:bCs/>
+        </w:rPr>
+        <w:t>from .env</w:t>
+      </w:r>
+      <w:proofErr w:type="gramEnd"/>
+      <w:r>
+        <w:rPr>
+          <w:b/>
+          <w:bCs/>
+        </w:rPr>
+        <w:t>”</w:t>
       </w:r>
     </w:p>
     <w:p>
@@ -5265,8 +5908,17 @@
           <w:b/>
           <w:bCs/>
         </w:rPr>
-        <w:t>Add from .env</w:t>
-      </w:r>
+        <w:t xml:space="preserve">Add </w:t>
+      </w:r>
+      <w:proofErr w:type="gramStart"/>
+      <w:r>
+        <w:rPr>
+          <w:b/>
+          <w:bCs/>
+        </w:rPr>
+        <w:t>from .env</w:t>
+      </w:r>
+      <w:proofErr w:type="gramEnd"/>
     </w:p>
     <w:p>
       <w:pPr>
@@ -5282,7 +5934,23 @@
           <w:b/>
           <w:bCs/>
         </w:rPr>
-        <w:t>“Add from .env”</w:t>
+        <w:t xml:space="preserve">“Add </w:t>
+      </w:r>
+      <w:proofErr w:type="gramStart"/>
+      <w:r>
+        <w:rPr>
+          <w:b/>
+          <w:bCs/>
+        </w:rPr>
+        <w:t>from .env</w:t>
+      </w:r>
+      <w:proofErr w:type="gramEnd"/>
+      <w:r>
+        <w:rPr>
+          <w:b/>
+          <w:bCs/>
+        </w:rPr>
+        <w:t>”</w:t>
       </w:r>
       <w:r>
         <w:t xml:space="preserve">, then </w:t>
@@ -5310,7 +5978,7 @@
       </w:pPr>
       <w:r>
         <w:pict w14:anchorId="0BCB07A6">
-          <v:rect id="_x0000_i1268" style="width:0;height:1.5pt" o:hralign="center" o:hrstd="t" o:hr="t" fillcolor="#a0a0a0" stroked="f"/>
+          <v:rect id="_x0000_i1044" style="width:0;height:1.5pt" o:hralign="center" o:hrstd="t" o:hr="t" fillcolor="#a0a0a0" stroked="f"/>
         </w:pict>
       </w:r>
     </w:p>
@@ -5347,7 +6015,15 @@
         </w:pBdr>
       </w:pPr>
       <w:r>
-        <w:t xml:space="preserve">Because your local .env uses a </w:t>
+        <w:t xml:space="preserve">Because your </w:t>
+      </w:r>
+      <w:proofErr w:type="gramStart"/>
+      <w:r>
+        <w:t>local .env</w:t>
+      </w:r>
+      <w:proofErr w:type="gramEnd"/>
+      <w:r>
+        <w:t xml:space="preserve"> uses a </w:t>
       </w:r>
       <w:r>
         <w:rPr>
@@ -5407,28 +6083,43 @@
         </w:pBdr>
       </w:pPr>
       <w:r>
-        <w:t>DB_USER=render_admin</w:t>
-      </w:r>
-    </w:p>
-    <w:p>
-      <w:pPr>
-        <w:pBdr>
-          <w:bottom w:val="single" w:sz="6" w:space="1" w:color="auto"/>
-        </w:pBdr>
-      </w:pPr>
-      <w:r>
-        <w:t>DB_PASSWORD=strong_password_here</w:t>
-      </w:r>
-    </w:p>
-    <w:p>
-      <w:pPr>
-        <w:pBdr>
-          <w:bottom w:val="single" w:sz="6" w:space="1" w:color="auto"/>
-        </w:pBdr>
-      </w:pPr>
-      <w:r>
-        <w:t>DB_NAME=node_project_db</w:t>
-      </w:r>
+        <w:t>DB_USER=</w:t>
+      </w:r>
+      <w:proofErr w:type="spellStart"/>
+      <w:r>
+        <w:t>render_admin</w:t>
+      </w:r>
+      <w:proofErr w:type="spellEnd"/>
+    </w:p>
+    <w:p>
+      <w:pPr>
+        <w:pBdr>
+          <w:bottom w:val="single" w:sz="6" w:space="1" w:color="auto"/>
+        </w:pBdr>
+      </w:pPr>
+      <w:r>
+        <w:t>DB_PASSWORD=</w:t>
+      </w:r>
+      <w:proofErr w:type="spellStart"/>
+      <w:r>
+        <w:t>strong_password_here</w:t>
+      </w:r>
+      <w:proofErr w:type="spellEnd"/>
+    </w:p>
+    <w:p>
+      <w:pPr>
+        <w:pBdr>
+          <w:bottom w:val="single" w:sz="6" w:space="1" w:color="auto"/>
+        </w:pBdr>
+      </w:pPr>
+      <w:r>
+        <w:t>DB_NAME=</w:t>
+      </w:r>
+      <w:proofErr w:type="spellStart"/>
+      <w:r>
+        <w:t>node_project_db</w:t>
+      </w:r>
+      <w:proofErr w:type="spellEnd"/>
     </w:p>
     <w:p>
       <w:pPr>
@@ -5457,8 +6148,13 @@
         </w:pBdr>
       </w:pPr>
       <w:r>
-        <w:t>DB_CONNECTION=postgres</w:t>
-      </w:r>
+        <w:t>DB_CONNECTION=</w:t>
+      </w:r>
+      <w:proofErr w:type="spellStart"/>
+      <w:r>
+        <w:t>postgres</w:t>
+      </w:r>
+      <w:proofErr w:type="spellEnd"/>
     </w:p>
     <w:p>
       <w:pPr>
@@ -5478,7 +6174,7 @@
       </w:pPr>
       <w:r>
         <w:pict w14:anchorId="06F126BA">
-          <v:rect id="_x0000_i1269" style="width:0;height:1.5pt" o:hralign="center" o:hrstd="t" o:hr="t" fillcolor="#a0a0a0" stroked="f"/>
+          <v:rect id="_x0000_i1045" style="width:0;height:1.5pt" o:hralign="center" o:hrstd="t" o:hr="t" fillcolor="#a0a0a0" stroked="f"/>
         </w:pict>
       </w:r>
     </w:p>
@@ -5515,7 +6211,15 @@
         </w:pBdr>
       </w:pPr>
       <w:r>
-        <w:t>Never commit .env to GitHub.</w:t>
+        <w:t xml:space="preserve">Never </w:t>
+      </w:r>
+      <w:proofErr w:type="gramStart"/>
+      <w:r>
+        <w:t>commit .env</w:t>
+      </w:r>
+      <w:proofErr w:type="gramEnd"/>
+      <w:r>
+        <w:t xml:space="preserve"> to GitHub.</w:t>
       </w:r>
       <w:r>
         <w:br/>
@@ -5530,7 +6234,7 @@
       </w:pPr>
       <w:r>
         <w:pict w14:anchorId="6C67629E">
-          <v:rect id="_x0000_i1270" style="width:0;height:1.5pt" o:hralign="center" o:hrstd="t" o:hr="t" fillcolor="#a0a0a0" stroked="f"/>
+          <v:rect id="_x0000_i1046" style="width:0;height:1.5pt" o:hralign="center" o:hrstd="t" o:hr="t" fillcolor="#a0a0a0" stroked="f"/>
         </w:pict>
       </w:r>
     </w:p>
@@ -5541,7 +6245,6 @@
         </w:pBdr>
       </w:pPr>
       <w:r>
-        <w:lastRenderedPageBreak/>
         <w:t xml:space="preserve">If you tell me </w:t>
       </w:r>
       <w:r>
@@ -5594,6 +6297,7 @@
         </w:pBdr>
       </w:pPr>
       <w:r>
+        <w:lastRenderedPageBreak/>
         <w:t xml:space="preserve">​ Add Card Access paid instances for production-grade performance and scale, prorated by the second. See billing page for usage and charges. </w:t>
       </w:r>
     </w:p>
@@ -5689,8 +6393,26 @@
           <w:bottom w:val="single" w:sz="6" w:space="1" w:color="auto"/>
         </w:pBdr>
       </w:pPr>
-      <w:r>
-        <w:t xml:space="preserve">ssl: { rejectUnauthorized: true } ensures the connection uses </w:t>
+      <w:proofErr w:type="spellStart"/>
+      <w:r>
+        <w:t>ssl</w:t>
+      </w:r>
+      <w:proofErr w:type="spellEnd"/>
+      <w:r>
+        <w:t xml:space="preserve">: </w:t>
+      </w:r>
+      <w:proofErr w:type="gramStart"/>
+      <w:r>
+        <w:t xml:space="preserve">{ </w:t>
+      </w:r>
+      <w:proofErr w:type="spellStart"/>
+      <w:r>
+        <w:t>rejectUnauthorized</w:t>
+      </w:r>
+      <w:proofErr w:type="spellEnd"/>
+      <w:proofErr w:type="gramEnd"/>
+      <w:r>
+        <w:t xml:space="preserve">: true } ensures the connection uses </w:t>
       </w:r>
       <w:r>
         <w:rPr>
@@ -5716,6 +6438,7 @@
       <w:r>
         <w:t xml:space="preserve">If you’re using </w:t>
       </w:r>
+      <w:proofErr w:type="spellStart"/>
       <w:r>
         <w:rPr>
           <w:b/>
@@ -5723,6 +6446,7 @@
         </w:rPr>
         <w:t>PlanetScale</w:t>
       </w:r>
+      <w:proofErr w:type="spellEnd"/>
       <w:r>
         <w:t xml:space="preserve">, you </w:t>
       </w:r>
@@ -5748,7 +6472,15 @@
         </w:pBdr>
       </w:pPr>
       <w:r>
-        <w:t xml:space="preserve">Keep your .env updated with the </w:t>
+        <w:t xml:space="preserve">Keep </w:t>
+      </w:r>
+      <w:proofErr w:type="gramStart"/>
+      <w:r>
+        <w:t>your .env</w:t>
+      </w:r>
+      <w:proofErr w:type="gramEnd"/>
+      <w:r>
+        <w:t xml:space="preserve"> updated with the </w:t>
       </w:r>
       <w:r>
         <w:rPr>
@@ -5758,7 +6490,15 @@
         <w:t>cloud DB host</w:t>
       </w:r>
       <w:r>
-        <w:t xml:space="preserve"> (aws.connect.psdb.cloud) and credentials.</w:t>
+        <w:t xml:space="preserve"> (</w:t>
+      </w:r>
+      <w:proofErr w:type="spellStart"/>
+      <w:r>
+        <w:t>aws.connect.psdb.cloud</w:t>
+      </w:r>
+      <w:proofErr w:type="spellEnd"/>
+      <w:r>
+        <w:t>) and credentials.</w:t>
       </w:r>
     </w:p>
     <w:p>
@@ -5769,7 +6509,7 @@
       </w:pPr>
       <w:r>
         <w:pict w14:anchorId="0D29100F">
-          <v:rect id="_x0000_i1298" style="width:0;height:1.5pt" o:hralign="center" o:hrstd="t" o:hr="t" fillcolor="#a0a0a0" stroked="f"/>
+          <v:rect id="_x0000_i1047" style="width:0;height:1.5pt" o:hralign="center" o:hrstd="t" o:hr="t" fillcolor="#a0a0a0" stroked="f"/>
         </w:pict>
       </w:r>
     </w:p>
@@ -5859,7 +6599,7 @@
       </w:pPr>
       <w:r>
         <w:pict w14:anchorId="7B59D97A">
-          <v:rect id="_x0000_i1299" style="width:0;height:1.5pt" o:hralign="center" o:hrstd="t" o:hr="t" fillcolor="#a0a0a0" stroked="f"/>
+          <v:rect id="_x0000_i1048" style="width:0;height:1.5pt" o:hralign="center" o:hrstd="t" o:hr="t" fillcolor="#a0a0a0" stroked="f"/>
         </w:pict>
       </w:r>
     </w:p>
@@ -5877,8 +6617,49 @@
           <w:b/>
           <w:bCs/>
         </w:rPr>
-        <w:t>rewrite your full .env + database.ts combo for Render + PlanetScale</w:t>
-      </w:r>
+        <w:t xml:space="preserve">rewrite your </w:t>
+      </w:r>
+      <w:proofErr w:type="gramStart"/>
+      <w:r>
+        <w:rPr>
+          <w:b/>
+          <w:bCs/>
+        </w:rPr>
+        <w:t>full .env</w:t>
+      </w:r>
+      <w:proofErr w:type="gramEnd"/>
+      <w:r>
+        <w:rPr>
+          <w:b/>
+          <w:bCs/>
+        </w:rPr>
+        <w:t xml:space="preserve"> + </w:t>
+      </w:r>
+      <w:proofErr w:type="spellStart"/>
+      <w:r>
+        <w:rPr>
+          <w:b/>
+          <w:bCs/>
+        </w:rPr>
+        <w:t>database.ts</w:t>
+      </w:r>
+      <w:proofErr w:type="spellEnd"/>
+      <w:r>
+        <w:rPr>
+          <w:b/>
+          <w:bCs/>
+        </w:rPr>
+        <w:t xml:space="preserve"> combo for Render + </w:t>
+      </w:r>
+      <w:proofErr w:type="spellStart"/>
+      <w:r>
+        <w:rPr>
+          <w:b/>
+          <w:bCs/>
+        </w:rPr>
+        <w:t>PlanetScale</w:t>
+      </w:r>
+      <w:proofErr w:type="spellEnd"/>
       <w:r>
         <w:t xml:space="preserve"> so it’s ready to deploy without any changes.</w:t>
       </w:r>
@@ -6011,6 +6792,9 @@
     </w:p>
     <w:p>
       <w:r>
+        <w:rPr>
+          <w:noProof/>
+        </w:rPr>
         <w:drawing>
           <wp:inline distT="0" distB="0" distL="0" distR="0" wp14:anchorId="44900F40" wp14:editId="07FFBE8B">
             <wp:extent cx="914400" cy="914400"/>
@@ -6234,6 +7018,9 @@
                 </w:p>
                 <w:p>
                   <w:r>
+                    <w:rPr>
+                      <w:noProof/>
+                    </w:rPr>
                     <w:drawing>
                       <wp:inline distT="0" distB="0" distL="0" distR="0" wp14:anchorId="65A5E0F1" wp14:editId="30EBA34B">
                         <wp:extent cx="7620" cy="7620"/>
@@ -6326,7 +7113,7 @@
               <w:tblLook w:val="04A0" w:firstRow="1" w:lastRow="0" w:firstColumn="1" w:lastColumn="0" w:noHBand="0" w:noVBand="1"/>
             </w:tblPr>
             <w:tblGrid>
-              <w:gridCol w:w="9360"/>
+              <w:gridCol w:w="9357"/>
             </w:tblGrid>
             <w:tr>
               <w:trPr>
@@ -6344,7 +7131,9 @@
                     <w:rPr>
                       <w:b/>
                       <w:bCs/>
+                      <w:noProof/>
                     </w:rPr>
+                    <w:lastRenderedPageBreak/>
                     <w:drawing>
                       <wp:inline distT="0" distB="0" distL="0" distR="0" wp14:anchorId="27B35D76" wp14:editId="4AA917B1">
                         <wp:extent cx="5943600" cy="1170305"/>
@@ -6544,6 +7333,9 @@
     </w:tbl>
     <w:p>
       <w:r>
+        <w:rPr>
+          <w:noProof/>
+        </w:rPr>
         <w:drawing>
           <wp:inline distT="0" distB="0" distL="0" distR="0" wp14:anchorId="27153E87" wp14:editId="48B043C0">
             <wp:extent cx="7620" cy="7620"/>
@@ -6623,6 +7415,9 @@
           </w:tcPr>
           <w:p>
             <w:r>
+              <w:rPr>
+                <w:noProof/>
+              </w:rPr>
               <w:drawing>
                 <wp:inline distT="0" distB="0" distL="0" distR="0" wp14:anchorId="750C7F88" wp14:editId="7A81EAB1">
                   <wp:extent cx="381000" cy="381000"/>
@@ -6692,6 +7487,26 @@
     </w:tbl>
     <w:p/>
     <w:p/>
+    <w:p/>
+    <w:p/>
+    <w:p/>
+    <w:p/>
+    <w:p/>
+    <w:p/>
+    <w:p/>
+    <w:p/>
+    <w:p/>
+    <w:p/>
+    <w:p>
+      <w:hyperlink r:id="rId31" w:history="1">
+        <w:r>
+          <w:rPr>
+            <w:rStyle w:val="Hyperlink"/>
+          </w:rPr>
+          <w:t>https://dashboard.render.com/login</w:t>
+        </w:r>
+      </w:hyperlink>
+    </w:p>
     <w:p/>
     <w:sectPr>
       <w:pgSz w:w="12240" w:h="15840"/>
@@ -9984,10 +10799,12 @@
   <w:style w:type="paragraph" w:default="1" w:styleId="Normal">
     <w:name w:val="Normal"/>
     <w:qFormat/>
+    <w:rsid w:val="00F51CB5"/>
   </w:style>
   <w:style w:type="character" w:default="1" w:styleId="DefaultParagraphFont">
     <w:name w:val="Default Paragraph Font"/>
     <w:uiPriority w:val="1"/>
+    <w:semiHidden/>
     <w:unhideWhenUsed/>
   </w:style>
   <w:style w:type="table" w:default="1" w:styleId="TableNormal">

</xml_diff>